<commit_message>
added intsructions for distraction
</commit_message>
<xml_diff>
--- a/01_Paradigms/ER-ED/Instructions/ER_Instructions.docx
+++ b/01_Paradigms/ER-ED/Instructions/ER_Instructions.docx
@@ -1117,25 +1117,6 @@
               <w:rPr>
                 <w:rFonts w:ascii="Arial" w:hAnsi="Arial" w:cs="Arial"/>
               </w:rPr>
-              <w:t>Nicht an etwas Anderes denken oder sich gedanklich ablenken</w:t>
-            </w:r>
-          </w:p>
-          <w:p>
-            <w:pPr>
-              <w:pStyle w:val="Listenabsatz"/>
-              <w:numPr>
-                <w:ilvl w:val="0"/>
-                <w:numId w:val="4"/>
-              </w:numPr>
-              <w:ind w:left="1731"/>
-              <w:rPr>
-                <w:rFonts w:ascii="Arial" w:hAnsi="Arial" w:cs="Arial"/>
-              </w:rPr>
-            </w:pPr>
-            <w:r>
-              <w:rPr>
-                <w:rFonts w:ascii="Arial" w:hAnsi="Arial" w:cs="Arial"/>
-              </w:rPr>
               <w:t>Nicht die Aufmerksamkeit auf etwas anderes im Raum richten</w:t>
             </w:r>
           </w:p>
@@ -1163,7 +1144,6 @@
           <w:b/>
           <w:sz w:val="28"/>
         </w:rPr>
-        <w:lastRenderedPageBreak/>
         <w:t>Hinweise zur Bildaufgabe</w:t>
       </w:r>
     </w:p>
@@ -1178,6 +1158,7 @@
         <w:rPr>
           <w:rFonts w:ascii="Arial" w:hAnsi="Arial" w:cs="Arial"/>
         </w:rPr>
+        <w:lastRenderedPageBreak/>
         <w:t xml:space="preserve">Bei dieser Aufgabe werden </w:t>
       </w:r>
       <w:r>
@@ -1242,7 +1223,7 @@
     <w:tbl>
       <w:tblPr>
         <w:tblStyle w:val="Tabellenraster"/>
-        <w:tblW w:w="9214" w:type="dxa"/>
+        <w:tblW w:w="9238" w:type="dxa"/>
         <w:tblInd w:w="-147" w:type="dxa"/>
         <w:tblBorders>
           <w:top w:val="none" w:sz="0" w:space="0" w:color="auto"/>
@@ -1255,16 +1236,16 @@
         <w:tblLook w:val="04A0" w:firstRow="1" w:lastRow="0" w:firstColumn="1" w:lastColumn="0" w:noHBand="0" w:noVBand="1"/>
       </w:tblPr>
       <w:tblGrid>
-        <w:gridCol w:w="4678"/>
-        <w:gridCol w:w="4536"/>
+        <w:gridCol w:w="4690"/>
+        <w:gridCol w:w="4548"/>
       </w:tblGrid>
       <w:tr>
         <w:trPr>
-          <w:trHeight w:val="1061"/>
+          <w:trHeight w:val="1249"/>
         </w:trPr>
         <w:tc>
           <w:tcPr>
-            <w:tcW w:w="4678" w:type="dxa"/>
+            <w:tcW w:w="4690" w:type="dxa"/>
           </w:tcPr>
           <w:p>
             <w:pPr>
@@ -1384,7 +1365,7 @@
         </w:tc>
         <w:tc>
           <w:tcPr>
-            <w:tcW w:w="4536" w:type="dxa"/>
+            <w:tcW w:w="4547" w:type="dxa"/>
           </w:tcPr>
           <w:p>
             <w:pPr>
@@ -1496,11 +1477,11 @@
       </w:tr>
       <w:tr>
         <w:trPr>
-          <w:trHeight w:val="3207"/>
+          <w:trHeight w:val="2373"/>
         </w:trPr>
         <w:tc>
           <w:tcPr>
-            <w:tcW w:w="4678" w:type="dxa"/>
+            <w:tcW w:w="4690" w:type="dxa"/>
           </w:tcPr>
           <w:p>
             <w:pPr>
@@ -1577,7 +1558,7 @@
         </w:tc>
         <w:tc>
           <w:tcPr>
-            <w:tcW w:w="4536" w:type="dxa"/>
+            <w:tcW w:w="4547" w:type="dxa"/>
           </w:tcPr>
           <w:p>
             <w:pPr>
@@ -1604,31 +1585,33 @@
               <w:rPr>
                 <w:rFonts w:ascii="Arial" w:hAnsi="Arial" w:cs="Arial"/>
               </w:rPr>
-              <w:t xml:space="preserve">Ihre </w:t>
+              <w:t>Ihre Aufmerksamkeit nicht auf die emotionalen Inhalte des Bildes lenken.</w:t>
+            </w:r>
+          </w:p>
+          <w:p>
+            <w:pPr>
+              <w:jc w:val="both"/>
+              <w:rPr>
+                <w:rFonts w:ascii="Arial" w:hAnsi="Arial" w:cs="Arial"/>
+              </w:rPr>
+            </w:pPr>
+            <w:r>
+              <w:rPr>
+                <w:rFonts w:ascii="Arial" w:hAnsi="Arial" w:cs="Arial"/>
+              </w:rPr>
+              <w:t xml:space="preserve">Dies können Sie erreichen indem Sie an </w:t>
             </w:r>
             <w:r>
               <w:rPr>
                 <w:rFonts w:ascii="Arial" w:hAnsi="Arial" w:cs="Arial"/>
                 <w:b/>
               </w:rPr>
-              <w:t>Aufmerksamkeit</w:t>
-            </w:r>
-            <w:r>
-              <w:rPr>
-                <w:rFonts w:ascii="Arial" w:hAnsi="Arial" w:cs="Arial"/>
-              </w:rPr>
-              <w:t xml:space="preserve"> </w:t>
+              <w:t>etwas Neutrales denken, das mit dem Bild nichts zu tun hat</w:t>
             </w:r>
             <w:r>
               <w:rPr>
                 <w:rFonts w:ascii="Arial" w:hAnsi="Arial" w:cs="Arial"/>
                 <w:b/>
-              </w:rPr>
-              <w:t>nicht auf die emotionalen Inhalte des Bildes lenken</w:t>
-            </w:r>
-            <w:r>
-              <w:rPr>
-                <w:rFonts w:ascii="Arial" w:hAnsi="Arial" w:cs="Arial"/>
               </w:rPr>
               <w:t>.</w:t>
             </w:r>
@@ -1653,11 +1636,11 @@
       </w:tr>
       <w:tr>
         <w:trPr>
-          <w:trHeight w:val="3820"/>
+          <w:trHeight w:val="5192"/>
         </w:trPr>
         <w:tc>
           <w:tcPr>
-            <w:tcW w:w="4678" w:type="dxa"/>
+            <w:tcW w:w="4690" w:type="dxa"/>
           </w:tcPr>
           <w:p>
             <w:pPr>
@@ -1731,7 +1714,7 @@
         </w:tc>
         <w:tc>
           <w:tcPr>
-            <w:tcW w:w="4536" w:type="dxa"/>
+            <w:tcW w:w="4547" w:type="dxa"/>
           </w:tcPr>
           <w:p>
             <w:pPr>
@@ -1743,20 +1726,131 @@
               <w:rPr>
                 <w:rFonts w:ascii="Arial" w:hAnsi="Arial" w:cs="Arial"/>
               </w:rPr>
-              <w:t>Mögliche Strategie:</w:t>
-            </w:r>
-            <w:bookmarkStart w:id="0" w:name="_GoBack"/>
-            <w:bookmarkEnd w:id="0"/>
+              <w:t xml:space="preserve">Mögliche </w:t>
+            </w:r>
+            <w:r>
+              <w:rPr>
+                <w:rFonts w:ascii="Arial" w:hAnsi="Arial" w:cs="Arial"/>
+              </w:rPr>
+              <w:t>Beispiele</w:t>
+            </w:r>
+            <w:r>
+              <w:rPr>
+                <w:rFonts w:ascii="Arial" w:hAnsi="Arial" w:cs="Arial"/>
+              </w:rPr>
+              <w:t>:</w:t>
+            </w:r>
+          </w:p>
+          <w:p>
+            <w:pPr>
+              <w:pStyle w:val="Listenabsatz"/>
+              <w:numPr>
+                <w:ilvl w:val="0"/>
+                <w:numId w:val="5"/>
+              </w:numPr>
+              <w:rPr>
+                <w:rFonts w:ascii="Arial" w:hAnsi="Arial" w:cs="Arial"/>
+              </w:rPr>
+            </w:pPr>
+            <w:r>
+              <w:rPr>
+                <w:rFonts w:ascii="Arial" w:hAnsi="Arial" w:cs="Arial"/>
+              </w:rPr>
+              <w:t>Geometrische Figuren: Stellen Sie sich zum Beispiel einen gelben Stern vor.</w:t>
+            </w:r>
+          </w:p>
+          <w:p>
+            <w:pPr>
+              <w:pStyle w:val="Listenabsatz"/>
+              <w:numPr>
+                <w:ilvl w:val="0"/>
+                <w:numId w:val="5"/>
+              </w:numPr>
+              <w:rPr>
+                <w:rFonts w:ascii="Arial" w:hAnsi="Arial" w:cs="Arial"/>
+              </w:rPr>
+            </w:pPr>
+            <w:r>
+              <w:rPr>
+                <w:rFonts w:ascii="Arial" w:hAnsi="Arial" w:cs="Arial"/>
+              </w:rPr>
+              <w:t>Alltagstätigkeiten: Stellen Sie sich vor, wie Sie alltägliche Dinge tun, zum Beispiel Zähne putzen.</w:t>
+            </w:r>
+          </w:p>
+          <w:p>
+            <w:pPr>
+              <w:pStyle w:val="Listenabsatz"/>
+              <w:numPr>
+                <w:ilvl w:val="0"/>
+                <w:numId w:val="5"/>
+              </w:numPr>
+              <w:rPr>
+                <w:rFonts w:ascii="Arial" w:hAnsi="Arial" w:cs="Arial"/>
+              </w:rPr>
+            </w:pPr>
+            <w:r>
+              <w:rPr>
+                <w:rFonts w:ascii="Arial" w:hAnsi="Arial" w:cs="Arial"/>
+              </w:rPr>
+              <w:t>Bekannte Orte: Stellen Sie sich zum Beispiel einen Raum in Ihrer Wohnung vor.</w:t>
+            </w:r>
+          </w:p>
+          <w:p>
+            <w:pPr>
+              <w:rPr>
+                <w:rFonts w:ascii="Arial" w:hAnsi="Arial" w:cs="Arial"/>
+              </w:rPr>
+            </w:pPr>
+          </w:p>
+          <w:p>
+            <w:pPr>
+              <w:rPr>
+                <w:rFonts w:ascii="Arial" w:hAnsi="Arial" w:cs="Arial"/>
+              </w:rPr>
+            </w:pPr>
+            <w:r>
+              <w:rPr>
+                <w:rFonts w:ascii="Arial" w:hAnsi="Arial" w:cs="Arial"/>
+              </w:rPr>
+              <w:t xml:space="preserve">Dies waren nur Beispiele. Sie können </w:t>
+            </w:r>
+            <w:r>
+              <w:rPr>
+                <w:rFonts w:ascii="Arial" w:hAnsi="Arial" w:cs="Arial"/>
+                <w:b/>
+              </w:rPr>
+              <w:t>beliebige eigene Vorstellungen</w:t>
+            </w:r>
+            <w:r>
+              <w:rPr>
+                <w:rFonts w:ascii="Arial" w:hAnsi="Arial" w:cs="Arial"/>
+              </w:rPr>
+              <w:t xml:space="preserve"> nutzen, um sich abzulenken. Außerdem müssen Sie sich nicht auf eine spezifische Vorstellung festlegen, sondern können auch unterschiedliche Vorstellungen verwenden.</w:t>
+            </w:r>
+          </w:p>
+          <w:p>
+            <w:pPr>
+              <w:rPr>
+                <w:rFonts w:ascii="Arial" w:hAnsi="Arial" w:cs="Arial"/>
+              </w:rPr>
+            </w:pPr>
+          </w:p>
+          <w:p>
+            <w:pPr>
+              <w:rPr>
+                <w:rFonts w:ascii="Arial" w:hAnsi="Arial" w:cs="Arial"/>
+              </w:rPr>
+            </w:pPr>
           </w:p>
         </w:tc>
       </w:tr>
       <w:tr>
         <w:trPr>
-          <w:trHeight w:val="233"/>
+          <w:trHeight w:val="1566"/>
         </w:trPr>
         <w:tc>
           <w:tcPr>
-            <w:tcW w:w="4678" w:type="dxa"/>
+            <w:tcW w:w="4690" w:type="dxa"/>
           </w:tcPr>
           <w:p>
             <w:pPr>
@@ -1829,7 +1923,7 @@
         </w:tc>
         <w:tc>
           <w:tcPr>
-            <w:tcW w:w="4536" w:type="dxa"/>
+            <w:tcW w:w="4547" w:type="dxa"/>
           </w:tcPr>
           <w:p>
             <w:pPr>
@@ -1869,16 +1963,24 @@
                 <w:rFonts w:ascii="Arial" w:hAnsi="Arial" w:cs="Arial"/>
               </w:rPr>
             </w:pPr>
+            <w:r>
+              <w:rPr>
+                <w:rFonts w:ascii="Arial" w:hAnsi="Arial" w:cs="Arial"/>
+              </w:rPr>
+              <w:t>Wenden Sie den Blick nicht vom Bild ab, halten Sie Ihre Augen bitte stets auf das Bild gerichtet</w:t>
+            </w:r>
           </w:p>
         </w:tc>
+        <w:bookmarkStart w:id="0" w:name="_GoBack"/>
+        <w:bookmarkEnd w:id="0"/>
       </w:tr>
       <w:tr>
         <w:trPr>
-          <w:trHeight w:val="233"/>
+          <w:trHeight w:val="1135"/>
         </w:trPr>
         <w:tc>
           <w:tcPr>
-            <w:tcW w:w="9214" w:type="dxa"/>
+            <w:tcW w:w="9238" w:type="dxa"/>
             <w:gridSpan w:val="2"/>
           </w:tcPr>
           <w:p>
@@ -1952,25 +2054,6 @@
               <w:rPr>
                 <w:rFonts w:ascii="Arial" w:hAnsi="Arial" w:cs="Arial"/>
               </w:rPr>
-              <w:t>Nicht an etwas Anderes denken oder sich gedanklich ablenken</w:t>
-            </w:r>
-          </w:p>
-          <w:p>
-            <w:pPr>
-              <w:pStyle w:val="Listenabsatz"/>
-              <w:numPr>
-                <w:ilvl w:val="0"/>
-                <w:numId w:val="4"/>
-              </w:numPr>
-              <w:ind w:left="1731"/>
-              <w:rPr>
-                <w:rFonts w:ascii="Arial" w:hAnsi="Arial" w:cs="Arial"/>
-              </w:rPr>
-            </w:pPr>
-            <w:r>
-              <w:rPr>
-                <w:rFonts w:ascii="Arial" w:hAnsi="Arial" w:cs="Arial"/>
-              </w:rPr>
               <w:t>Nicht die Aufmerksamkeit auf etwas anderes im Raum richten</w:t>
             </w:r>
           </w:p>
@@ -1996,6 +2079,7 @@
         <w:rPr>
           <w:rFonts w:ascii="Arial" w:hAnsi="Arial" w:cs="Arial"/>
         </w:rPr>
+        <w:lastRenderedPageBreak/>
         <w:t>Bevor der eigentliche Versuch startet, können Sie sich in einem Übungsdurchgang mit der Aufgabe vertraut machen.</w:t>
       </w:r>
     </w:p>
@@ -2353,7 +2437,7 @@
   <w:abstractNum w:abstractNumId="3" w15:restartNumberingAfterBreak="0">
     <w:nsid w:val="35900C0F"/>
     <w:multiLevelType w:val="hybridMultilevel"/>
-    <w:tmpl w:val="BC00D106"/>
+    <w:tmpl w:val="979EF7BE"/>
     <w:lvl w:ilvl="0" w:tplc="04070001">
       <w:start w:val="1"/>
       <w:numFmt w:val="bullet"/>

</xml_diff>